<commit_message>
Ajout de la fiche n°2 pour l'ardublock
</commit_message>
<xml_diff>
--- a/ArduiBlock/Fiche n°1/Fiche n°1.docx
+++ b/ArduiBlock/Fiche n°1/Fiche n°1.docx
@@ -294,7 +294,7 @@
                 <w:sz w:val="24"/>
                 <w:szCs w:val="17"/>
               </w:rPr>
-              <w:t>Pré-décrocheur</w:t>
+              <w:t>MLDS</w:t>
             </w:r>
           </w:p>
           <w:p>
@@ -362,7 +362,7 @@
                 <w:sz w:val="24"/>
                 <w:szCs w:val="17"/>
               </w:rPr>
-              <w:t>Haut potentiel</w:t>
+              <w:t>HPI</w:t>
             </w:r>
           </w:p>
         </w:tc>
@@ -1593,10 +1593,12 @@
     <w:p>
       <w:pPr>
         <w:sectPr>
-          <w:headerReference w:type="default" r:id="rId10"/>
-          <w:footerReference w:type="default" r:id="rId11"/>
-          <w:headerReference w:type="first" r:id="rId12"/>
-          <w:footerReference w:type="first" r:id="rId13"/>
+          <w:headerReference w:type="even" r:id="rId10"/>
+          <w:headerReference w:type="default" r:id="rId11"/>
+          <w:footerReference w:type="even" r:id="rId12"/>
+          <w:footerReference w:type="default" r:id="rId13"/>
+          <w:headerReference w:type="first" r:id="rId14"/>
+          <w:footerReference w:type="first" r:id="rId15"/>
           <w:pgSz w:w="11906" w:h="16838"/>
           <w:pgMar w:top="1385" w:right="1417" w:bottom="1276" w:left="1417" w:header="708" w:footer="425" w:gutter="0"/>
           <w:cols w:space="708"/>
@@ -1694,12 +1696,12 @@
     <w:p>
       <w:pPr>
         <w:sectPr>
-          <w:headerReference w:type="even" r:id="rId14"/>
-          <w:headerReference w:type="default" r:id="rId15"/>
-          <w:footerReference w:type="even" r:id="rId16"/>
-          <w:footerReference w:type="default" r:id="rId17"/>
-          <w:headerReference w:type="first" r:id="rId18"/>
-          <w:footerReference w:type="first" r:id="rId19"/>
+          <w:headerReference w:type="even" r:id="rId16"/>
+          <w:headerReference w:type="default" r:id="rId17"/>
+          <w:footerReference w:type="even" r:id="rId18"/>
+          <w:footerReference w:type="default" r:id="rId19"/>
+          <w:headerReference w:type="first" r:id="rId20"/>
+          <w:footerReference w:type="first" r:id="rId21"/>
           <w:pgSz w:w="11906" w:h="16838"/>
           <w:pgMar w:top="1417" w:right="1417" w:bottom="1417" w:left="1417" w:header="362" w:footer="423" w:gutter="0"/>
           <w:cols w:space="708"/>
@@ -1726,167 +1728,6 @@
                 <pic:pic xmlns:pic="http://schemas.openxmlformats.org/drawingml/2006/picture">
                   <pic:nvPicPr>
                     <pic:cNvPr id="0" name="schema fritzing.jpg"/>
-                    <pic:cNvPicPr/>
-                  </pic:nvPicPr>
-                  <pic:blipFill>
-                    <a:blip r:embed="rId20" cstate="print">
-                      <a:extLst>
-                        <a:ext uri="{28A0092B-C50C-407E-A947-70E740481C1C}">
-                          <a14:useLocalDpi xmlns:a14="http://schemas.microsoft.com/office/drawing/2010/main" val="0"/>
-                        </a:ext>
-                      </a:extLst>
-                    </a:blip>
-                    <a:stretch>
-                      <a:fillRect/>
-                    </a:stretch>
-                  </pic:blipFill>
-                  <pic:spPr>
-                    <a:xfrm>
-                      <a:off x="0" y="0"/>
-                      <a:ext cx="2655570" cy="2166620"/>
-                    </a:xfrm>
-                    <a:prstGeom prst="rect">
-                      <a:avLst/>
-                    </a:prstGeom>
-                  </pic:spPr>
-                </pic:pic>
-              </a:graphicData>
-            </a:graphic>
-          </wp:inline>
-        </w:drawing>
-      </w:r>
-    </w:p>
-    <w:p>
-      <w:pPr>
-        <w:sectPr>
-          <w:type w:val="continuous"/>
-          <w:pgSz w:w="11906" w:h="16838"/>
-          <w:pgMar w:top="1417" w:right="1417" w:bottom="1417" w:left="1417" w:header="362" w:footer="423" w:gutter="0"/>
-          <w:cols w:num="2" w:space="708"/>
-          <w:docGrid w:linePitch="360"/>
-        </w:sectPr>
-      </w:pPr>
-      <w:r>
-        <w:br w:type="column"/>
-      </w:r>
-      <w:r>
-        <w:rPr>
-          <w:noProof/>
-          <w:lang w:eastAsia="fr-FR"/>
-        </w:rPr>
-        <w:drawing>
-          <wp:inline distT="0" distB="0" distL="0" distR="0" wp14:anchorId="60B167DA" wp14:editId="10E9EDF1">
-            <wp:extent cx="2489200" cy="2428240"/>
-            <wp:effectExtent l="0" t="0" r="6350" b="0"/>
-            <wp:docPr id="50" name="Image 50"/>
-            <wp:cNvGraphicFramePr>
-              <a:graphicFrameLocks xmlns:a="http://schemas.openxmlformats.org/drawingml/2006/main" noChangeAspect="1"/>
-            </wp:cNvGraphicFramePr>
-            <a:graphic xmlns:a="http://schemas.openxmlformats.org/drawingml/2006/main">
-              <a:graphicData uri="http://schemas.openxmlformats.org/drawingml/2006/picture">
-                <pic:pic xmlns:pic="http://schemas.openxmlformats.org/drawingml/2006/picture">
-                  <pic:nvPicPr>
-                    <pic:cNvPr id="0" name="schema pcb.jpg"/>
-                    <pic:cNvPicPr/>
-                  </pic:nvPicPr>
-                  <pic:blipFill>
-                    <a:blip r:embed="rId21" cstate="print">
-                      <a:extLst>
-                        <a:ext uri="{28A0092B-C50C-407E-A947-70E740481C1C}">
-                          <a14:useLocalDpi xmlns:a14="http://schemas.microsoft.com/office/drawing/2010/main" val="0"/>
-                        </a:ext>
-                      </a:extLst>
-                    </a:blip>
-                    <a:stretch>
-                      <a:fillRect/>
-                    </a:stretch>
-                  </pic:blipFill>
-                  <pic:spPr>
-                    <a:xfrm>
-                      <a:off x="0" y="0"/>
-                      <a:ext cx="2489200" cy="2428240"/>
-                    </a:xfrm>
-                    <a:prstGeom prst="rect">
-                      <a:avLst/>
-                    </a:prstGeom>
-                  </pic:spPr>
-                </pic:pic>
-              </a:graphicData>
-            </a:graphic>
-          </wp:inline>
-        </w:drawing>
-      </w:r>
-    </w:p>
-    <w:p>
-      <w:pPr>
-        <w:sectPr>
-          <w:type w:val="continuous"/>
-          <w:pgSz w:w="11906" w:h="16838"/>
-          <w:pgMar w:top="1417" w:right="1417" w:bottom="1417" w:left="1417" w:header="362" w:footer="423" w:gutter="0"/>
-          <w:cols w:space="708"/>
-          <w:docGrid w:linePitch="360"/>
-        </w:sectPr>
-      </w:pPr>
-      <w:r>
-        <w:t>Note : si pour la démonstration, vous n’utilisez par le PIN n°13 comme indiqu</w:t>
-      </w:r>
-      <w:r>
-        <w:t>é</w:t>
-      </w:r>
-      <w:r>
-        <w:t xml:space="preserve"> sur le schéma ci-dessus, il est </w:t>
-      </w:r>
-      <w:r>
-        <w:rPr>
-          <w:b/>
-        </w:rPr>
-        <w:t>obligatoire</w:t>
-      </w:r>
-      <w:r>
-        <w:rPr>
-          <w:b/>
-        </w:rPr>
-        <w:t xml:space="preserve"> </w:t>
-      </w:r>
-      <w:r>
-        <w:t>de mettre en série une résistance de 150</w:t>
-      </w:r>
-      <w:r>
-        <w:rPr>
-          <w:rFonts w:ascii="Arial" w:hAnsi="Arial" w:cs="Arial"/>
-        </w:rPr>
-        <w:t xml:space="preserve">Ω </w:t>
-      </w:r>
-      <w:r>
-        <w:t>comme indiqué dans le schéma ci-dessous.</w:t>
-      </w:r>
-    </w:p>
-    <w:p>
-      <w:pPr>
-        <w:rPr>
-          <w:rFonts w:ascii="Arial" w:hAnsi="Arial" w:cs="Arial"/>
-          <w:sz w:val="22"/>
-        </w:rPr>
-      </w:pPr>
-      <w:r>
-        <w:rPr>
-          <w:rFonts w:ascii="Arial" w:hAnsi="Arial" w:cs="Arial"/>
-          <w:noProof/>
-          <w:lang w:eastAsia="fr-FR"/>
-        </w:rPr>
-        <w:drawing>
-          <wp:inline distT="0" distB="0" distL="0" distR="0" wp14:anchorId="7959DE8F" wp14:editId="07BC1401">
-            <wp:extent cx="2655570" cy="2166620"/>
-            <wp:effectExtent l="0" t="0" r="0" b="5080"/>
-            <wp:docPr id="51" name="Image 51"/>
-            <wp:cNvGraphicFramePr>
-              <a:graphicFrameLocks xmlns:a="http://schemas.openxmlformats.org/drawingml/2006/main" noChangeAspect="1"/>
-            </wp:cNvGraphicFramePr>
-            <a:graphic xmlns:a="http://schemas.openxmlformats.org/drawingml/2006/main">
-              <a:graphicData uri="http://schemas.openxmlformats.org/drawingml/2006/picture">
-                <pic:pic xmlns:pic="http://schemas.openxmlformats.org/drawingml/2006/picture">
-                  <pic:nvPicPr>
-                    <pic:cNvPr id="0" name="montage avec résistance_fritzing.jpg"/>
                     <pic:cNvPicPr/>
                   </pic:nvPicPr>
                   <pic:blipFill>
@@ -1919,6 +1760,167 @@
     </w:p>
     <w:p>
       <w:pPr>
+        <w:sectPr>
+          <w:type w:val="continuous"/>
+          <w:pgSz w:w="11906" w:h="16838"/>
+          <w:pgMar w:top="1417" w:right="1417" w:bottom="1417" w:left="1417" w:header="362" w:footer="423" w:gutter="0"/>
+          <w:cols w:num="2" w:space="708"/>
+          <w:docGrid w:linePitch="360"/>
+        </w:sectPr>
+      </w:pPr>
+      <w:r>
+        <w:br w:type="column"/>
+      </w:r>
+      <w:r>
+        <w:rPr>
+          <w:noProof/>
+          <w:lang w:eastAsia="fr-FR"/>
+        </w:rPr>
+        <w:drawing>
+          <wp:inline distT="0" distB="0" distL="0" distR="0" wp14:anchorId="60B167DA" wp14:editId="10E9EDF1">
+            <wp:extent cx="2489200" cy="2428240"/>
+            <wp:effectExtent l="0" t="0" r="6350" b="0"/>
+            <wp:docPr id="50" name="Image 50"/>
+            <wp:cNvGraphicFramePr>
+              <a:graphicFrameLocks xmlns:a="http://schemas.openxmlformats.org/drawingml/2006/main" noChangeAspect="1"/>
+            </wp:cNvGraphicFramePr>
+            <a:graphic xmlns:a="http://schemas.openxmlformats.org/drawingml/2006/main">
+              <a:graphicData uri="http://schemas.openxmlformats.org/drawingml/2006/picture">
+                <pic:pic xmlns:pic="http://schemas.openxmlformats.org/drawingml/2006/picture">
+                  <pic:nvPicPr>
+                    <pic:cNvPr id="0" name="schema pcb.jpg"/>
+                    <pic:cNvPicPr/>
+                  </pic:nvPicPr>
+                  <pic:blipFill>
+                    <a:blip r:embed="rId23" cstate="print">
+                      <a:extLst>
+                        <a:ext uri="{28A0092B-C50C-407E-A947-70E740481C1C}">
+                          <a14:useLocalDpi xmlns:a14="http://schemas.microsoft.com/office/drawing/2010/main" val="0"/>
+                        </a:ext>
+                      </a:extLst>
+                    </a:blip>
+                    <a:stretch>
+                      <a:fillRect/>
+                    </a:stretch>
+                  </pic:blipFill>
+                  <pic:spPr>
+                    <a:xfrm>
+                      <a:off x="0" y="0"/>
+                      <a:ext cx="2489200" cy="2428240"/>
+                    </a:xfrm>
+                    <a:prstGeom prst="rect">
+                      <a:avLst/>
+                    </a:prstGeom>
+                  </pic:spPr>
+                </pic:pic>
+              </a:graphicData>
+            </a:graphic>
+          </wp:inline>
+        </w:drawing>
+      </w:r>
+    </w:p>
+    <w:p>
+      <w:pPr>
+        <w:sectPr>
+          <w:type w:val="continuous"/>
+          <w:pgSz w:w="11906" w:h="16838"/>
+          <w:pgMar w:top="1417" w:right="1417" w:bottom="1417" w:left="1417" w:header="362" w:footer="423" w:gutter="0"/>
+          <w:cols w:space="708"/>
+          <w:docGrid w:linePitch="360"/>
+        </w:sectPr>
+      </w:pPr>
+      <w:r>
+        <w:t>Note : si pour la démonstration, vous n’utilisez par le PIN n°13 comme indiqu</w:t>
+      </w:r>
+      <w:r>
+        <w:t>é</w:t>
+      </w:r>
+      <w:r>
+        <w:t xml:space="preserve"> sur le schéma ci-dessus, il est </w:t>
+      </w:r>
+      <w:r>
+        <w:rPr>
+          <w:b/>
+        </w:rPr>
+        <w:t>obligatoire</w:t>
+      </w:r>
+      <w:r>
+        <w:rPr>
+          <w:b/>
+        </w:rPr>
+        <w:t xml:space="preserve"> </w:t>
+      </w:r>
+      <w:r>
+        <w:t>de mettre en série une résistance de 150</w:t>
+      </w:r>
+      <w:r>
+        <w:rPr>
+          <w:rFonts w:ascii="Arial" w:hAnsi="Arial" w:cs="Arial"/>
+        </w:rPr>
+        <w:t xml:space="preserve">Ω </w:t>
+      </w:r>
+      <w:r>
+        <w:t>comme indiqué dans le schéma ci-dessous.</w:t>
+      </w:r>
+    </w:p>
+    <w:p>
+      <w:pPr>
+        <w:rPr>
+          <w:rFonts w:ascii="Arial" w:hAnsi="Arial" w:cs="Arial"/>
+          <w:sz w:val="22"/>
+        </w:rPr>
+      </w:pPr>
+      <w:r>
+        <w:rPr>
+          <w:rFonts w:ascii="Arial" w:hAnsi="Arial" w:cs="Arial"/>
+          <w:noProof/>
+          <w:lang w:eastAsia="fr-FR"/>
+        </w:rPr>
+        <w:drawing>
+          <wp:inline distT="0" distB="0" distL="0" distR="0" wp14:anchorId="7959DE8F" wp14:editId="07BC1401">
+            <wp:extent cx="2655570" cy="2166620"/>
+            <wp:effectExtent l="0" t="0" r="0" b="5080"/>
+            <wp:docPr id="51" name="Image 51"/>
+            <wp:cNvGraphicFramePr>
+              <a:graphicFrameLocks xmlns:a="http://schemas.openxmlformats.org/drawingml/2006/main" noChangeAspect="1"/>
+            </wp:cNvGraphicFramePr>
+            <a:graphic xmlns:a="http://schemas.openxmlformats.org/drawingml/2006/main">
+              <a:graphicData uri="http://schemas.openxmlformats.org/drawingml/2006/picture">
+                <pic:pic xmlns:pic="http://schemas.openxmlformats.org/drawingml/2006/picture">
+                  <pic:nvPicPr>
+                    <pic:cNvPr id="0" name="montage avec résistance_fritzing.jpg"/>
+                    <pic:cNvPicPr/>
+                  </pic:nvPicPr>
+                  <pic:blipFill>
+                    <a:blip r:embed="rId24" cstate="print">
+                      <a:extLst>
+                        <a:ext uri="{28A0092B-C50C-407E-A947-70E740481C1C}">
+                          <a14:useLocalDpi xmlns:a14="http://schemas.microsoft.com/office/drawing/2010/main" val="0"/>
+                        </a:ext>
+                      </a:extLst>
+                    </a:blip>
+                    <a:stretch>
+                      <a:fillRect/>
+                    </a:stretch>
+                  </pic:blipFill>
+                  <pic:spPr>
+                    <a:xfrm>
+                      <a:off x="0" y="0"/>
+                      <a:ext cx="2655570" cy="2166620"/>
+                    </a:xfrm>
+                    <a:prstGeom prst="rect">
+                      <a:avLst/>
+                    </a:prstGeom>
+                  </pic:spPr>
+                </pic:pic>
+              </a:graphicData>
+            </a:graphic>
+          </wp:inline>
+        </w:drawing>
+      </w:r>
+    </w:p>
+    <w:p>
+      <w:pPr>
         <w:rPr>
           <w:rFonts w:ascii="Arial" w:hAnsi="Arial" w:cs="Arial"/>
           <w:sz w:val="22"/>
@@ -1959,7 +1961,7 @@
                     <pic:cNvPicPr/>
                   </pic:nvPicPr>
                   <pic:blipFill>
-                    <a:blip r:embed="rId23" cstate="print">
+                    <a:blip r:embed="rId25" cstate="print">
                       <a:extLst>
                         <a:ext uri="{28A0092B-C50C-407E-A947-70E740481C1C}">
                           <a14:useLocalDpi xmlns:a14="http://schemas.microsoft.com/office/drawing/2010/main" val="0"/>
@@ -2297,8 +2299,6 @@
           <w:lang w:eastAsia="fr-FR"/>
         </w:rPr>
       </w:pPr>
-      <w:bookmarkStart w:id="0" w:name="_GoBack"/>
-      <w:bookmarkEnd w:id="0"/>
       <w:r>
         <w:rPr>
           <w:noProof/>
@@ -2328,7 +2328,7 @@
                     <pic:cNvPicPr/>
                   </pic:nvPicPr>
                   <pic:blipFill rotWithShape="1">
-                    <a:blip r:embed="rId24" cstate="print">
+                    <a:blip r:embed="rId26" cstate="print">
                       <a:extLst>
                         <a:ext uri="{28A0092B-C50C-407E-A947-70E740481C1C}">
                           <a14:useLocalDpi xmlns:a14="http://schemas.microsoft.com/office/drawing/2010/main" val="0"/>
@@ -2883,7 +2883,7 @@
                     <pic:cNvPicPr/>
                   </pic:nvPicPr>
                   <pic:blipFill>
-                    <a:blip r:embed="rId25"/>
+                    <a:blip r:embed="rId27"/>
                     <a:stretch>
                       <a:fillRect/>
                     </a:stretch>
@@ -3841,7 +3841,7 @@
                     </pic:cNvPicPr>
                   </pic:nvPicPr>
                   <pic:blipFill>
-                    <a:blip r:embed="rId26" cstate="print">
+                    <a:blip r:embed="rId28" cstate="print">
                       <a:extLst>
                         <a:ext uri="{28A0092B-C50C-407E-A947-70E740481C1C}">
                           <a14:useLocalDpi xmlns:a14="http://schemas.microsoft.com/office/drawing/2010/main" val="0"/>
@@ -4404,7 +4404,7 @@
                     </pic:cNvPicPr>
                   </pic:nvPicPr>
                   <pic:blipFill>
-                    <a:blip r:embed="rId27">
+                    <a:blip r:embed="rId29">
                       <a:extLst>
                         <a:ext uri="{28A0092B-C50C-407E-A947-70E740481C1C}">
                           <a14:useLocalDpi xmlns:a14="http://schemas.microsoft.com/office/drawing/2010/main" val="0"/>
@@ -4601,6 +4601,16 @@
 </file>
 
 <file path=word/footer1.xml><?xml version="1.0" encoding="utf-8"?>
+<w:ftr xmlns:wpc="http://schemas.microsoft.com/office/word/2010/wordprocessingCanvas" xmlns:mc="http://schemas.openxmlformats.org/markup-compatibility/2006" xmlns:o="urn:schemas-microsoft-com:office:office" xmlns:r="http://schemas.openxmlformats.org/officeDocument/2006/relationships" xmlns:m="http://schemas.openxmlformats.org/officeDocument/2006/math" xmlns:v="urn:schemas-microsoft-com:vml" xmlns:wp14="http://schemas.microsoft.com/office/word/2010/wordprocessingDrawing" xmlns:wp="http://schemas.openxmlformats.org/drawingml/2006/wordprocessingDrawing" xmlns:w10="urn:schemas-microsoft-com:office:word" xmlns:w="http://schemas.openxmlformats.org/wordprocessingml/2006/main" xmlns:w14="http://schemas.microsoft.com/office/word/2010/wordml" xmlns:wpg="http://schemas.microsoft.com/office/word/2010/wordprocessingGroup" xmlns:wpi="http://schemas.microsoft.com/office/word/2010/wordprocessingInk" xmlns:wne="http://schemas.microsoft.com/office/word/2006/wordml" xmlns:wps="http://schemas.microsoft.com/office/word/2010/wordprocessingShape" mc:Ignorable="w14 wp14">
+  <w:p>
+    <w:pPr>
+      <w:pStyle w:val="Pieddepage"/>
+    </w:pPr>
+  </w:p>
+</w:ftr>
+</file>
+
+<file path=word/footer2.xml><?xml version="1.0" encoding="utf-8"?>
 <w:ftr xmlns:wpc="http://schemas.microsoft.com/office/word/2010/wordprocessingCanvas" xmlns:mc="http://schemas.openxmlformats.org/markup-compatibility/2006" xmlns:o="urn:schemas-microsoft-com:office:office" xmlns:r="http://schemas.openxmlformats.org/officeDocument/2006/relationships" xmlns:m="http://schemas.openxmlformats.org/officeDocument/2006/math" xmlns:v="urn:schemas-microsoft-com:vml" xmlns:wp14="http://schemas.microsoft.com/office/word/2010/wordprocessingDrawing" xmlns:wp="http://schemas.openxmlformats.org/drawingml/2006/wordprocessingDrawing" xmlns:w10="urn:schemas-microsoft-com:office:word" xmlns:w="http://schemas.openxmlformats.org/wordprocessingml/2006/main" xmlns:w14="http://schemas.microsoft.com/office/word/2010/wordml" xmlns:wpg="http://schemas.microsoft.com/office/word/2010/wordprocessingGroup" xmlns:wpi="http://schemas.microsoft.com/office/word/2010/wordprocessingInk" xmlns:wne="http://schemas.microsoft.com/office/word/2006/wordml" xmlns:wps="http://schemas.microsoft.com/office/word/2010/wordprocessingShape" mc:Ignorable="w14 wp14">
   <w:tbl>
     <w:tblPr>
@@ -5078,7 +5088,7 @@
 </w:ftr>
 </file>
 
-<file path=word/footer2.xml><?xml version="1.0" encoding="utf-8"?>
+<file path=word/footer3.xml><?xml version="1.0" encoding="utf-8"?>
 <w:ftr xmlns:wpc="http://schemas.microsoft.com/office/word/2010/wordprocessingCanvas" xmlns:mc="http://schemas.openxmlformats.org/markup-compatibility/2006" xmlns:o="urn:schemas-microsoft-com:office:office" xmlns:r="http://schemas.openxmlformats.org/officeDocument/2006/relationships" xmlns:m="http://schemas.openxmlformats.org/officeDocument/2006/math" xmlns:v="urn:schemas-microsoft-com:vml" xmlns:wp14="http://schemas.microsoft.com/office/word/2010/wordprocessingDrawing" xmlns:wp="http://schemas.openxmlformats.org/drawingml/2006/wordprocessingDrawing" xmlns:w10="urn:schemas-microsoft-com:office:word" xmlns:w="http://schemas.openxmlformats.org/wordprocessingml/2006/main" xmlns:w14="http://schemas.microsoft.com/office/word/2010/wordml" xmlns:wpg="http://schemas.microsoft.com/office/word/2010/wordprocessingGroup" xmlns:wpi="http://schemas.microsoft.com/office/word/2010/wordprocessingInk" xmlns:wne="http://schemas.microsoft.com/office/word/2006/wordml" xmlns:wps="http://schemas.microsoft.com/office/word/2010/wordprocessingShape" mc:Ignorable="w14 wp14">
   <w:p>
     <w:pPr>
@@ -5180,7 +5190,7 @@
                       </a:prstGeom>
                       <a:pattFill prst="ltDnDiag">
                         <a:fgClr>
-                          <a:schemeClr val="tx2">
+                          <a:schemeClr val="accent6">
                             <a:lumMod val="60000"/>
                             <a:lumOff val="40000"/>
                           </a:schemeClr>
@@ -5267,7 +5277,7 @@
                 <v:h position="#0,topLeft" xrange="0,21600"/>
               </v:handles>
             </v:shapetype>
-            <v:shape id="AutoShape 10" o:spid="_x0000_s1043" type="#_x0000_t5" alt="noir)" style="position:absolute;left:0;text-align:left;margin-left:474.35pt;margin-top:725.8pt;width:119.6pt;height:115.6pt;z-index:251657728;visibility:visible;mso-wrap-style:square;mso-width-percent:0;mso-height-percent:0;mso-wrap-distance-left:9pt;mso-wrap-distance-top:0;mso-wrap-distance-right:9pt;mso-wrap-distance-bottom:0;mso-position-horizontal:absolute;mso-position-horizontal-relative:page;mso-position-vertical:absolute;mso-position-vertical-relative:page;mso-width-percent:0;mso-height-percent:0;mso-width-relative:page;mso-height-relative:page;v-text-anchor:top" o:gfxdata="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" adj="21600" fillcolor="#548dd4 [1951]" stroked="f">
+            <v:shape id="AutoShape 10" o:spid="_x0000_s1043" type="#_x0000_t5" alt="noir)" style="position:absolute;left:0;text-align:left;margin-left:474.35pt;margin-top:725.8pt;width:119.6pt;height:115.6pt;z-index:251657728;visibility:visible;mso-wrap-style:square;mso-width-percent:0;mso-height-percent:0;mso-wrap-distance-left:9pt;mso-wrap-distance-top:0;mso-wrap-distance-right:9pt;mso-wrap-distance-bottom:0;mso-position-horizontal:absolute;mso-position-horizontal-relative:page;mso-position-vertical:absolute;mso-position-vertical-relative:page;mso-width-percent:0;mso-height-percent:0;mso-width-relative:page;mso-height-relative:page;v-text-anchor:top" o:gfxdata="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" adj="21600" fillcolor="#fabf8f [1945]" stroked="f">
               <v:fill r:id="rId2" o:title="" type="pattern"/>
               <v:textbox>
                 <w:txbxContent>
@@ -5324,7 +5334,7 @@
 </w:ftr>
 </file>
 
-<file path=word/footer3.xml><?xml version="1.0" encoding="utf-8"?>
+<file path=word/footer4.xml><?xml version="1.0" encoding="utf-8"?>
 <w:ftr xmlns:wpc="http://schemas.microsoft.com/office/word/2010/wordprocessingCanvas" xmlns:mc="http://schemas.openxmlformats.org/markup-compatibility/2006" xmlns:o="urn:schemas-microsoft-com:office:office" xmlns:r="http://schemas.openxmlformats.org/officeDocument/2006/relationships" xmlns:m="http://schemas.openxmlformats.org/officeDocument/2006/math" xmlns:v="urn:schemas-microsoft-com:vml" xmlns:wp14="http://schemas.microsoft.com/office/word/2010/wordprocessingDrawing" xmlns:wp="http://schemas.openxmlformats.org/drawingml/2006/wordprocessingDrawing" xmlns:w10="urn:schemas-microsoft-com:office:word" xmlns:w="http://schemas.openxmlformats.org/wordprocessingml/2006/main" xmlns:w14="http://schemas.microsoft.com/office/word/2010/wordml" xmlns:wpg="http://schemas.microsoft.com/office/word/2010/wordprocessingGroup" xmlns:wpi="http://schemas.microsoft.com/office/word/2010/wordprocessingInk" xmlns:wne="http://schemas.microsoft.com/office/word/2006/wordml" xmlns:wps="http://schemas.microsoft.com/office/word/2010/wordprocessingShape" mc:Ignorable="w14 wp14">
   <w:p>
     <w:pPr>
@@ -5334,7 +5344,7 @@
 </w:ftr>
 </file>
 
-<file path=word/footer4.xml><?xml version="1.0" encoding="utf-8"?>
+<file path=word/footer5.xml><?xml version="1.0" encoding="utf-8"?>
 <w:ftr xmlns:wpc="http://schemas.microsoft.com/office/word/2010/wordprocessingCanvas" xmlns:mc="http://schemas.openxmlformats.org/markup-compatibility/2006" xmlns:o="urn:schemas-microsoft-com:office:office" xmlns:r="http://schemas.openxmlformats.org/officeDocument/2006/relationships" xmlns:m="http://schemas.openxmlformats.org/officeDocument/2006/math" xmlns:v="urn:schemas-microsoft-com:vml" xmlns:wp14="http://schemas.microsoft.com/office/word/2010/wordprocessingDrawing" xmlns:wp="http://schemas.openxmlformats.org/drawingml/2006/wordprocessingDrawing" xmlns:w10="urn:schemas-microsoft-com:office:word" xmlns:w="http://schemas.openxmlformats.org/wordprocessingml/2006/main" xmlns:w14="http://schemas.microsoft.com/office/word/2010/wordml" xmlns:wpg="http://schemas.microsoft.com/office/word/2010/wordprocessingGroup" xmlns:wpi="http://schemas.microsoft.com/office/word/2010/wordprocessingInk" xmlns:wne="http://schemas.microsoft.com/office/word/2006/wordml" xmlns:wps="http://schemas.microsoft.com/office/word/2010/wordprocessingShape" mc:Ignorable="w14 wp14">
   <w:p>
     <w:pPr>
@@ -5381,7 +5391,7 @@
                       </a:prstGeom>
                       <a:pattFill prst="ltDnDiag">
                         <a:fgClr>
-                          <a:schemeClr val="tx2">
+                          <a:schemeClr val="accent6">
                             <a:lumMod val="60000"/>
                             <a:lumOff val="40000"/>
                           </a:schemeClr>
@@ -5425,7 +5435,7 @@
                               <w:sz w:val="72"/>
                               <w:szCs w:val="72"/>
                             </w:rPr>
-                            <w:t>5</w:t>
+                            <w:t>4</w:t>
                           </w:r>
                           <w:r>
                             <w:rPr>
@@ -5468,7 +5478,7 @@
                 <v:h position="#0,topLeft" xrange="0,21600"/>
               </v:handles>
             </v:shapetype>
-            <v:shape id="_x0000_s1044" type="#_x0000_t5" alt="noir)" style="position:absolute;left:0;text-align:left;margin-left:486.35pt;margin-top:737.8pt;width:119.6pt;height:115.6pt;z-index:251671040;visibility:visible;mso-wrap-style:square;mso-width-percent:0;mso-height-percent:0;mso-wrap-distance-left:9pt;mso-wrap-distance-top:0;mso-wrap-distance-right:9pt;mso-wrap-distance-bottom:0;mso-position-horizontal:absolute;mso-position-horizontal-relative:page;mso-position-vertical:absolute;mso-position-vertical-relative:page;mso-width-percent:0;mso-height-percent:0;mso-width-relative:page;mso-height-relative:page;v-text-anchor:top" o:gfxdata="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" adj="21600" fillcolor="#548dd4 [1951]" stroked="f">
+            <v:shape id="_x0000_s1044" type="#_x0000_t5" alt="noir)" style="position:absolute;left:0;text-align:left;margin-left:486.35pt;margin-top:737.8pt;width:119.6pt;height:115.6pt;z-index:251671040;visibility:visible;mso-wrap-style:square;mso-width-percent:0;mso-height-percent:0;mso-wrap-distance-left:9pt;mso-wrap-distance-top:0;mso-wrap-distance-right:9pt;mso-wrap-distance-bottom:0;mso-position-horizontal:absolute;mso-position-horizontal-relative:page;mso-position-vertical:absolute;mso-position-vertical-relative:page;mso-width-percent:0;mso-height-percent:0;mso-width-relative:page;mso-height-relative:page;v-text-anchor:top" o:gfxdata="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" adj="21600" fillcolor="#fabf8f [1945]" stroked="f">
               <v:fill r:id="rId1" o:title="" type="pattern"/>
               <v:textbox>
                 <w:txbxContent>
@@ -5501,7 +5511,7 @@
                         <w:sz w:val="72"/>
                         <w:szCs w:val="72"/>
                       </w:rPr>
-                      <w:t>5</w:t>
+                      <w:t>4</w:t>
                     </w:r>
                     <w:r>
                       <w:rPr>
@@ -5580,7 +5590,7 @@
 </w:ftr>
 </file>
 
-<file path=word/footer5.xml><?xml version="1.0" encoding="utf-8"?>
+<file path=word/footer6.xml><?xml version="1.0" encoding="utf-8"?>
 <w:ftr xmlns:wpc="http://schemas.microsoft.com/office/word/2010/wordprocessingCanvas" xmlns:mc="http://schemas.openxmlformats.org/markup-compatibility/2006" xmlns:o="urn:schemas-microsoft-com:office:office" xmlns:r="http://schemas.openxmlformats.org/officeDocument/2006/relationships" xmlns:m="http://schemas.openxmlformats.org/officeDocument/2006/math" xmlns:v="urn:schemas-microsoft-com:vml" xmlns:wp14="http://schemas.microsoft.com/office/word/2010/wordprocessingDrawing" xmlns:wp="http://schemas.openxmlformats.org/drawingml/2006/wordprocessingDrawing" xmlns:w10="urn:schemas-microsoft-com:office:word" xmlns:w="http://schemas.openxmlformats.org/wordprocessingml/2006/main" xmlns:w14="http://schemas.microsoft.com/office/word/2010/wordml" xmlns:wpg="http://schemas.microsoft.com/office/word/2010/wordprocessingGroup" xmlns:wpi="http://schemas.microsoft.com/office/word/2010/wordprocessingInk" xmlns:wne="http://schemas.microsoft.com/office/word/2006/wordml" xmlns:wps="http://schemas.microsoft.com/office/word/2010/wordprocessingShape" mc:Ignorable="w14 wp14">
   <w:p>
     <w:pPr>
@@ -5616,6 +5626,16 @@
 </file>
 
 <file path=word/header1.xml><?xml version="1.0" encoding="utf-8"?>
+<w:hdr xmlns:wpc="http://schemas.microsoft.com/office/word/2010/wordprocessingCanvas" xmlns:mc="http://schemas.openxmlformats.org/markup-compatibility/2006" xmlns:o="urn:schemas-microsoft-com:office:office" xmlns:r="http://schemas.openxmlformats.org/officeDocument/2006/relationships" xmlns:m="http://schemas.openxmlformats.org/officeDocument/2006/math" xmlns:v="urn:schemas-microsoft-com:vml" xmlns:wp14="http://schemas.microsoft.com/office/word/2010/wordprocessingDrawing" xmlns:wp="http://schemas.openxmlformats.org/drawingml/2006/wordprocessingDrawing" xmlns:w10="urn:schemas-microsoft-com:office:word" xmlns:w="http://schemas.openxmlformats.org/wordprocessingml/2006/main" xmlns:w14="http://schemas.microsoft.com/office/word/2010/wordml" xmlns:wpg="http://schemas.microsoft.com/office/word/2010/wordprocessingGroup" xmlns:wpi="http://schemas.microsoft.com/office/word/2010/wordprocessingInk" xmlns:wne="http://schemas.microsoft.com/office/word/2006/wordml" xmlns:wps="http://schemas.microsoft.com/office/word/2010/wordprocessingShape" mc:Ignorable="w14 wp14">
+  <w:p>
+    <w:pPr>
+      <w:pStyle w:val="En-tte"/>
+    </w:pPr>
+  </w:p>
+</w:hdr>
+</file>
+
+<file path=word/header2.xml><?xml version="1.0" encoding="utf-8"?>
 <w:hdr xmlns:wpc="http://schemas.microsoft.com/office/word/2010/wordprocessingCanvas" xmlns:mc="http://schemas.openxmlformats.org/markup-compatibility/2006" xmlns:o="urn:schemas-microsoft-com:office:office" xmlns:r="http://schemas.openxmlformats.org/officeDocument/2006/relationships" xmlns:m="http://schemas.openxmlformats.org/officeDocument/2006/math" xmlns:v="urn:schemas-microsoft-com:vml" xmlns:wp14="http://schemas.microsoft.com/office/word/2010/wordprocessingDrawing" xmlns:wp="http://schemas.openxmlformats.org/drawingml/2006/wordprocessingDrawing" xmlns:w10="urn:schemas-microsoft-com:office:word" xmlns:w="http://schemas.openxmlformats.org/wordprocessingml/2006/main" xmlns:w14="http://schemas.microsoft.com/office/word/2010/wordml" xmlns:wpg="http://schemas.microsoft.com/office/word/2010/wordprocessingGroup" xmlns:wpi="http://schemas.microsoft.com/office/word/2010/wordprocessingInk" xmlns:wne="http://schemas.microsoft.com/office/word/2006/wordml" xmlns:wps="http://schemas.microsoft.com/office/word/2010/wordprocessingShape" mc:Ignorable="w14 wp14">
   <w:p>
     <w:pPr>
@@ -6047,7 +6067,7 @@
               <v:stroke joinstyle="miter"/>
               <v:path gradientshapeok="t" o:connecttype="rect"/>
             </v:shapetype>
-            <v:shape id="Zone de texte 1" o:spid="_x0000_s1075" type="#_x0000_t202" style="position:absolute;left:0;text-align:left;margin-left:39.35pt;margin-top:-27pt;width:379.3pt;height:105.6pt;z-index:251655680;visibility:visible;mso-wrap-style:square;mso-width-percent:0;mso-height-percent:0;mso-wrap-distance-left:9pt;mso-wrap-distance-top:0;mso-wrap-distance-right:9pt;mso-wrap-distance-bottom:0;mso-position-horizontal:absolute;mso-position-horizontal-relative:text;mso-position-vertical:absolute;mso-position-vertical-relative:text;mso-width-percent:0;mso-height-percent:0;mso-width-relative:margin;mso-height-relative:margin;v-text-anchor:top" o:gfxdata="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" filled="f" stroked="f">
+            <v:shape id="Zone de texte 1" o:spid="_x0000_s1036" type="#_x0000_t202" style="position:absolute;left:0;text-align:left;margin-left:39.35pt;margin-top:-27pt;width:379.3pt;height:105.6pt;z-index:251655680;visibility:visible;mso-wrap-style:square;mso-width-percent:0;mso-height-percent:0;mso-wrap-distance-left:9pt;mso-wrap-distance-top:0;mso-wrap-distance-right:9pt;mso-wrap-distance-bottom:0;mso-position-horizontal:absolute;mso-position-horizontal-relative:text;mso-position-vertical:absolute;mso-position-vertical-relative:text;mso-width-percent:0;mso-height-percent:0;mso-width-relative:margin;mso-height-relative:margin;v-text-anchor:top" o:gfxdata="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" filled="f" stroked="f">
               <v:textbox>
                 <w:txbxContent>
                   <w:p>
@@ -6155,7 +6175,7 @@
 </w:hdr>
 </file>
 
-<file path=word/header2.xml><?xml version="1.0" encoding="utf-8"?>
+<file path=word/header3.xml><?xml version="1.0" encoding="utf-8"?>
 <w:hdr xmlns:wpc="http://schemas.microsoft.com/office/word/2010/wordprocessingCanvas" xmlns:mc="http://schemas.openxmlformats.org/markup-compatibility/2006" xmlns:o="urn:schemas-microsoft-com:office:office" xmlns:r="http://schemas.openxmlformats.org/officeDocument/2006/relationships" xmlns:m="http://schemas.openxmlformats.org/officeDocument/2006/math" xmlns:v="urn:schemas-microsoft-com:vml" xmlns:wp14="http://schemas.microsoft.com/office/word/2010/wordprocessingDrawing" xmlns:wp="http://schemas.openxmlformats.org/drawingml/2006/wordprocessingDrawing" xmlns:w10="urn:schemas-microsoft-com:office:word" xmlns:w="http://schemas.openxmlformats.org/wordprocessingml/2006/main" xmlns:w14="http://schemas.microsoft.com/office/word/2010/wordml" xmlns:wpg="http://schemas.microsoft.com/office/word/2010/wordprocessingGroup" xmlns:wpi="http://schemas.microsoft.com/office/word/2010/wordprocessingInk" xmlns:wne="http://schemas.microsoft.com/office/word/2006/wordml" xmlns:wps="http://schemas.microsoft.com/office/word/2010/wordprocessingShape" mc:Ignorable="w14 wp14">
   <w:p>
     <w:pPr>
@@ -6441,8 +6461,16 @@
                           <w:r>
                             <w:rPr>
                               <w:color w:val="FFFFFF" w:themeColor="background1"/>
+                              <w:sz w:val="16"/>
                             </w:rPr>
-                            <w:t>ARDUINO</w:t>
+                            <w:t>ARDU</w:t>
+                          </w:r>
+                          <w:r>
+                            <w:rPr>
+                              <w:color w:val="FFFFFF" w:themeColor="background1"/>
+                              <w:sz w:val="16"/>
+                            </w:rPr>
+                            <w:t>BLOCK</w:t>
                           </w:r>
                         </w:p>
                       </w:txbxContent>
@@ -6464,7 +6492,11 @@
         </mc:Choice>
         <mc:Fallback>
           <w:pict>
-            <v:shape id="Zone de texte 14" o:spid="_x0000_s1078" type="#_x0000_t202" style="position:absolute;left:0;text-align:left;margin-left:503.65pt;margin-top:-34.65pt;width:19.1pt;height:105.75pt;z-index:251661824;visibility:visible;mso-wrap-style:square;mso-width-percent:0;mso-wrap-distance-left:9pt;mso-wrap-distance-top:0;mso-wrap-distance-right:9pt;mso-wrap-distance-bottom:0;mso-position-horizontal:absolute;mso-position-horizontal-relative:text;mso-position-vertical:absolute;mso-position-vertical-relative:text;mso-width-percent:0;mso-width-relative:margin;v-text-anchor:top" o:gfxdata="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" filled="f" stroked="f" strokeweight=".5pt">
+            <v:shapetype id="_x0000_t202" coordsize="21600,21600" o:spt="202" path="m,l,21600r21600,l21600,xe">
+              <v:stroke joinstyle="miter"/>
+              <v:path gradientshapeok="t" o:connecttype="rect"/>
+            </v:shapetype>
+            <v:shape id="Zone de texte 14" o:spid="_x0000_s1041" type="#_x0000_t202" style="position:absolute;left:0;text-align:left;margin-left:503.65pt;margin-top:-34.65pt;width:19.1pt;height:105.75pt;z-index:251661824;visibility:visible;mso-wrap-style:square;mso-width-percent:0;mso-wrap-distance-left:9pt;mso-wrap-distance-top:0;mso-wrap-distance-right:9pt;mso-wrap-distance-bottom:0;mso-position-horizontal:absolute;mso-position-horizontal-relative:text;mso-position-vertical:absolute;mso-position-vertical-relative:text;mso-width-percent:0;mso-width-relative:margin;v-text-anchor:top" o:gfxdata="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" filled="f" stroked="f" strokeweight=".5pt">
               <v:textbox>
                 <w:txbxContent>
                   <w:p>
@@ -6476,8 +6508,16 @@
                     <w:r>
                       <w:rPr>
                         <w:color w:val="FFFFFF" w:themeColor="background1"/>
+                        <w:sz w:val="16"/>
                       </w:rPr>
-                      <w:t>ARDUINO</w:t>
+                      <w:t>ARDU</w:t>
+                    </w:r>
+                    <w:r>
+                      <w:rPr>
+                        <w:color w:val="FFFFFF" w:themeColor="background1"/>
+                        <w:sz w:val="16"/>
+                      </w:rPr>
+                      <w:t>BLOCK</w:t>
                     </w:r>
                   </w:p>
                 </w:txbxContent>
@@ -6692,7 +6732,7 @@
 </w:hdr>
 </file>
 
-<file path=word/header3.xml><?xml version="1.0" encoding="utf-8"?>
+<file path=word/header4.xml><?xml version="1.0" encoding="utf-8"?>
 <w:hdr xmlns:wpc="http://schemas.microsoft.com/office/word/2010/wordprocessingCanvas" xmlns:mc="http://schemas.openxmlformats.org/markup-compatibility/2006" xmlns:o="urn:schemas-microsoft-com:office:office" xmlns:r="http://schemas.openxmlformats.org/officeDocument/2006/relationships" xmlns:m="http://schemas.openxmlformats.org/officeDocument/2006/math" xmlns:v="urn:schemas-microsoft-com:vml" xmlns:wp14="http://schemas.microsoft.com/office/word/2010/wordprocessingDrawing" xmlns:wp="http://schemas.openxmlformats.org/drawingml/2006/wordprocessingDrawing" xmlns:w10="urn:schemas-microsoft-com:office:word" xmlns:w="http://schemas.openxmlformats.org/wordprocessingml/2006/main" xmlns:w14="http://schemas.microsoft.com/office/word/2010/wordml" xmlns:wpg="http://schemas.microsoft.com/office/word/2010/wordprocessingGroup" xmlns:wpi="http://schemas.microsoft.com/office/word/2010/wordprocessingInk" xmlns:wne="http://schemas.microsoft.com/office/word/2006/wordml" xmlns:wps="http://schemas.microsoft.com/office/word/2010/wordprocessingShape" mc:Ignorable="w14 wp14">
   <w:p>
     <w:pPr>
@@ -6702,7 +6742,7 @@
 </w:hdr>
 </file>
 
-<file path=word/header4.xml><?xml version="1.0" encoding="utf-8"?>
+<file path=word/header5.xml><?xml version="1.0" encoding="utf-8"?>
 <w:hdr xmlns:wpc="http://schemas.microsoft.com/office/word/2010/wordprocessingCanvas" xmlns:mc="http://schemas.openxmlformats.org/markup-compatibility/2006" xmlns:o="urn:schemas-microsoft-com:office:office" xmlns:r="http://schemas.openxmlformats.org/officeDocument/2006/relationships" xmlns:m="http://schemas.openxmlformats.org/officeDocument/2006/math" xmlns:v="urn:schemas-microsoft-com:vml" xmlns:wp14="http://schemas.microsoft.com/office/word/2010/wordprocessingDrawing" xmlns:wp="http://schemas.openxmlformats.org/drawingml/2006/wordprocessingDrawing" xmlns:w10="urn:schemas-microsoft-com:office:word" xmlns:w="http://schemas.openxmlformats.org/wordprocessingml/2006/main" xmlns:w14="http://schemas.microsoft.com/office/word/2010/wordml" xmlns:wpg="http://schemas.microsoft.com/office/word/2010/wordprocessingGroup" xmlns:wpi="http://schemas.microsoft.com/office/word/2010/wordprocessingInk" xmlns:wne="http://schemas.microsoft.com/office/word/2006/wordml" xmlns:wps="http://schemas.microsoft.com/office/word/2010/wordprocessingShape" mc:Ignorable="w14 wp14">
   <w:tbl>
     <w:tblPr>
@@ -6903,11 +6943,13 @@
     <w:pPr>
       <w:pStyle w:val="En-tte"/>
     </w:pPr>
+    <w:bookmarkStart w:id="0" w:name="_GoBack"/>
+    <w:bookmarkEnd w:id="0"/>
   </w:p>
 </w:hdr>
 </file>
 
-<file path=word/header5.xml><?xml version="1.0" encoding="utf-8"?>
+<file path=word/header6.xml><?xml version="1.0" encoding="utf-8"?>
 <w:hdr xmlns:wpc="http://schemas.microsoft.com/office/word/2010/wordprocessingCanvas" xmlns:mc="http://schemas.openxmlformats.org/markup-compatibility/2006" xmlns:o="urn:schemas-microsoft-com:office:office" xmlns:r="http://schemas.openxmlformats.org/officeDocument/2006/relationships" xmlns:m="http://schemas.openxmlformats.org/officeDocument/2006/math" xmlns:v="urn:schemas-microsoft-com:vml" xmlns:wp14="http://schemas.microsoft.com/office/word/2010/wordprocessingDrawing" xmlns:wp="http://schemas.openxmlformats.org/drawingml/2006/wordprocessingDrawing" xmlns:w10="urn:schemas-microsoft-com:office:word" xmlns:w="http://schemas.openxmlformats.org/wordprocessingml/2006/main" xmlns:w14="http://schemas.microsoft.com/office/word/2010/wordml" xmlns:wpg="http://schemas.microsoft.com/office/word/2010/wordprocessingGroup" xmlns:wpi="http://schemas.microsoft.com/office/word/2010/wordprocessingInk" xmlns:wne="http://schemas.microsoft.com/office/word/2006/wordml" xmlns:wps="http://schemas.microsoft.com/office/word/2010/wordprocessingShape" mc:Ignorable="w14 wp14">
   <w:tbl>
     <w:tblPr>
@@ -10320,11 +10362,13 @@
   <w:rsids>
     <w:rsidRoot w:val="00CC4829"/>
     <w:rsid w:val="00136BDA"/>
+    <w:rsid w:val="001B2B0F"/>
     <w:rsid w:val="004F4958"/>
     <w:rsid w:val="008D000B"/>
     <w:rsid w:val="00A2128C"/>
     <w:rsid w:val="00C5462E"/>
     <w:rsid w:val="00CC4829"/>
+    <w:rsid w:val="00ED7311"/>
   </w:rsids>
   <m:mathPr>
     <m:mathFont m:val="Cambria Math"/>
@@ -11059,7 +11103,7 @@
 </file>
 
 <file path=customXml/itemProps1.xml><?xml version="1.0" encoding="utf-8"?>
-<ds:datastoreItem xmlns:ds="http://schemas.openxmlformats.org/officeDocument/2006/customXml" ds:itemID="{DE68CFA6-728F-4990-85B3-0E1EC6757F52}">
+<ds:datastoreItem xmlns:ds="http://schemas.openxmlformats.org/officeDocument/2006/customXml" ds:itemID="{05466840-DB28-4A8E-96DB-AB2E5E0EC45D}">
   <ds:schemaRefs>
     <ds:schemaRef ds:uri="http://schemas.openxmlformats.org/officeDocument/2006/bibliography"/>
   </ds:schemaRefs>

</xml_diff>